<commit_message>
configurator and user manual are updated
</commit_message>
<xml_diff>
--- a/Documents/user_manual.docx
+++ b/Documents/user_manual.docx
@@ -17,8 +17,6 @@
           <w:szCs w:val="24"/>
         </w:rPr>
       </w:pPr>
-      <w:bookmarkStart w:id="0" w:name="_GoBack"/>
-      <w:bookmarkEnd w:id="0"/>
       <w:r>
         <w:rPr>
           <w:rFonts w:ascii="Arial" w:eastAsia="굴림" w:hAnsi="Arial" w:cs="Arial"/>
@@ -95,6 +93,8 @@
         </w:rPr>
         <w:t>)</w:t>
       </w:r>
+      <w:bookmarkStart w:id="0" w:name="_GoBack"/>
+      <w:bookmarkEnd w:id="0"/>
     </w:p>
     <w:p>
       <w:pPr>
@@ -212,12 +212,10 @@
         <w:r>
           <w:rPr>
             <w:rStyle w:val="a5"/>
-            <w:rFonts w:ascii="Arial" w:eastAsia="굴림" w:hAnsi="Arial" w:cs="Arial"/>
-            <w:kern w:val="0"/>
+            <w:rFonts w:ascii="Arial" w:hAnsi="Arial" w:cs="Arial"/>
             <w:sz w:val="24"/>
-            <w:szCs w:val="24"/>
           </w:rPr>
-          <w:t>http://gofile.me/26V6U/iITfOsohZ</w:t>
+          <w:t>http://gofile.me/26V6U/umpm68Sn9</w:t>
         </w:r>
       </w:hyperlink>
       <w:r>
@@ -1395,7 +1393,19 @@
           <w:sz w:val="24"/>
           <w:szCs w:val="24"/>
         </w:rPr>
-        <w:t xml:space="preserve"> (</w:t>
+        <w:t xml:space="preserve"> which is configurator.tar.gz file </w:t>
+      </w:r>
+      <w:r>
+        <w:rPr>
+          <w:rStyle w:val="a5"/>
+          <w:rFonts w:ascii="Arial" w:eastAsia="굴림" w:hAnsi="Arial" w:cs="Arial" w:hint="eastAsia"/>
+          <w:color w:val="auto"/>
+          <w:kern w:val="0"/>
+          <w:sz w:val="24"/>
+          <w:szCs w:val="24"/>
+          <w:u w:val="none"/>
+        </w:rPr>
+        <w:t>(</w:t>
       </w:r>
       <w:hyperlink r:id="rId8" w:history="1">
         <w:r>
@@ -1403,17 +1413,19 @@
             <w:rStyle w:val="a5"/>
             <w:rFonts w:ascii="Arial" w:hAnsi="Arial" w:cs="Arial"/>
             <w:sz w:val="24"/>
-            <w:szCs w:val="24"/>
           </w:rPr>
-          <w:t>http://gofile.me/26V6U/4n926x7ET</w:t>
+          <w:t>http://gofile.me/26V6U/umpm68Sn9</w:t>
         </w:r>
       </w:hyperlink>
       <w:r>
         <w:rPr>
-          <w:rFonts w:ascii="Arial" w:eastAsia="굴림" w:hAnsi="Arial" w:cs="Arial" w:hint="eastAsia"/>
-          <w:kern w:val="0"/>
-          <w:sz w:val="24"/>
-          <w:szCs w:val="24"/>
+          <w:rStyle w:val="a5"/>
+          <w:rFonts w:ascii="Arial" w:eastAsia="굴림" w:hAnsi="Arial" w:cs="Arial" w:hint="eastAsia"/>
+          <w:color w:val="auto"/>
+          <w:kern w:val="0"/>
+          <w:sz w:val="24"/>
+          <w:szCs w:val="24"/>
+          <w:u w:val="none"/>
         </w:rPr>
         <w:t>)</w:t>
       </w:r>
@@ -1581,6 +1593,17 @@
         </w:rPr>
         <w:t>‘</w:t>
       </w:r>
+      <w:proofErr w:type="gramStart"/>
+      <w:r>
+        <w:rPr>
+          <w:rFonts w:ascii="Arial" w:eastAsia="굴림" w:hAnsi="Arial" w:cs="Arial" w:hint="eastAsia"/>
+          <w:kern w:val="0"/>
+          <w:sz w:val="24"/>
+          <w:szCs w:val="24"/>
+        </w:rPr>
+        <w:t>./</w:t>
+      </w:r>
+      <w:proofErr w:type="gramEnd"/>
       <w:r>
         <w:rPr>
           <w:rFonts w:ascii="Arial" w:eastAsia="굴림" w:hAnsi="Arial" w:cs="Arial" w:hint="eastAsia"/>
@@ -5147,7 +5170,7 @@
 </file>
 
 <file path=customXml/itemProps1.xml><?xml version="1.0" encoding="utf-8"?>
-<ds:datastoreItem xmlns:ds="http://schemas.openxmlformats.org/officeDocument/2006/customXml" ds:itemID="{2A089789-E77B-4E1B-9666-47B8AD7F3044}">
+<ds:datastoreItem xmlns:ds="http://schemas.openxmlformats.org/officeDocument/2006/customXml" ds:itemID="{717EEAC1-4CAB-4BE4-8332-149AF619786B}">
   <ds:schemaRefs>
     <ds:schemaRef ds:uri="http://schemas.openxmlformats.org/officeDocument/2006/bibliography"/>
   </ds:schemaRefs>

</xml_diff>

<commit_message>
required packages are updated.
</commit_message>
<xml_diff>
--- a/Documents/user_manual.docx
+++ b/Documents/user_manual.docx
@@ -93,8 +93,6 @@
         </w:rPr>
         <w:t>)</w:t>
       </w:r>
-      <w:bookmarkStart w:id="0" w:name="_GoBack"/>
-      <w:bookmarkEnd w:id="0"/>
     </w:p>
     <w:p>
       <w:pPr>
@@ -1466,7 +1464,45 @@
           <w:sz w:val="24"/>
           <w:szCs w:val="24"/>
         </w:rPr>
-        <w:t>Install the following package: openjdk-8-jdk.</w:t>
+        <w:t>Install the following package</w:t>
+      </w:r>
+      <w:r>
+        <w:rPr>
+          <w:rFonts w:ascii="Arial" w:eastAsia="굴림" w:hAnsi="Arial" w:cs="Arial" w:hint="eastAsia"/>
+          <w:kern w:val="0"/>
+          <w:sz w:val="24"/>
+          <w:szCs w:val="24"/>
+        </w:rPr>
+        <w:t xml:space="preserve">s: openjdk-8-jdk, </w:t>
+      </w:r>
+      <w:r>
+        <w:rPr>
+          <w:rFonts w:ascii="Arial" w:eastAsia="굴림" w:hAnsi="Arial" w:cs="Arial"/>
+          <w:kern w:val="0"/>
+          <w:sz w:val="24"/>
+          <w:szCs w:val="24"/>
+        </w:rPr>
+        <w:t>libxml2-dev</w:t>
+      </w:r>
+      <w:r>
+        <w:rPr>
+          <w:rFonts w:ascii="Arial" w:eastAsia="굴림" w:hAnsi="Arial" w:cs="Arial" w:hint="eastAsia"/>
+          <w:kern w:val="0"/>
+          <w:sz w:val="24"/>
+          <w:szCs w:val="24"/>
+        </w:rPr>
+        <w:t xml:space="preserve">, </w:t>
+      </w:r>
+      <w:bookmarkStart w:id="0" w:name="_GoBack"/>
+      <w:bookmarkEnd w:id="0"/>
+      <w:r>
+        <w:rPr>
+          <w:rFonts w:ascii="Arial" w:eastAsia="굴림" w:hAnsi="Arial" w:cs="Arial"/>
+          <w:kern w:val="0"/>
+          <w:sz w:val="24"/>
+          <w:szCs w:val="24"/>
+        </w:rPr>
+        <w:t>libxslt1-dev</w:t>
       </w:r>
     </w:p>
     <w:p>
@@ -5170,7 +5206,7 @@
 </file>
 
 <file path=customXml/itemProps1.xml><?xml version="1.0" encoding="utf-8"?>
-<ds:datastoreItem xmlns:ds="http://schemas.openxmlformats.org/officeDocument/2006/customXml" ds:itemID="{717EEAC1-4CAB-4BE4-8332-149AF619786B}">
+<ds:datastoreItem xmlns:ds="http://schemas.openxmlformats.org/officeDocument/2006/customXml" ds:itemID="{1244720B-514F-41D4-AD23-6964C012DF17}">
   <ds:schemaRefs>
     <ds:schemaRef ds:uri="http://schemas.openxmlformats.org/officeDocument/2006/bibliography"/>
   </ds:schemaRefs>

</xml_diff>